<commit_message>
Patch of PrintOrder (for single row)
</commit_message>
<xml_diff>
--- a/src/main/resources/docx/order.docx
+++ b/src/main/resources/docx/order.docx
@@ -814,6 +814,15 @@
         </w:rPr>
         <w:t>total</w:t>
       </w:r>
+      <w:r>
+        <w:rPr>
+          <w:color w:val="FF0000"/>
+        </w:rPr>
+        <w:t xml:space="preserve"> </w:t>
+      </w:r>
+      <w:r>
+        <w:t>руб.</w:t>
+      </w:r>
     </w:p>
     <w:p>
       <w:pPr>
@@ -825,6 +834,7 @@
           <w:lang w:val="en-US"/>
         </w:rPr>
       </w:pPr>
+      <w:proofErr w:type="spellStart"/>
       <w:r>
         <w:rPr>
           <w:b/>
@@ -834,6 +844,7 @@
         </w:rPr>
         <w:t>total_string</w:t>
       </w:r>
+      <w:proofErr w:type="spellEnd"/>
       <w:r>
         <w:rPr>
           <w:noProof/>
@@ -1068,12 +1079,8 @@
     </w:tbl>
     <w:p/>
     <w:sectPr>
-      <w:headerReference w:type="even" r:id="rId9"/>
-      <w:headerReference w:type="default" r:id="rId10"/>
-      <w:footerReference w:type="even" r:id="rId11"/>
-      <w:footerReference w:type="default" r:id="rId12"/>
-      <w:headerReference w:type="first" r:id="rId13"/>
-      <w:footerReference w:type="first" r:id="rId14"/>
+      <w:headerReference w:type="default" r:id="rId9"/>
+      <w:footerReference w:type="default" r:id="rId10"/>
       <w:pgSz w:w="11906" w:h="16838"/>
       <w:pgMar w:top="1134" w:right="1134" w:bottom="1134" w:left="1134" w:header="709" w:footer="709" w:gutter="0"/>
       <w:cols w:space="708"/>
@@ -1107,27 +1114,55 @@
   <w:p>
     <w:pPr>
       <w:pStyle w:val="a6"/>
+      <w:spacing w:before="80"/>
+      <w:jc w:val="right"/>
     </w:pPr>
-  </w:p>
-</w:ftr>
-</file>
-
-<file path=word/footer2.xml><?xml version="1.0" encoding="utf-8"?>
-<w:ftr xmlns:wpc="http://schemas.microsoft.com/office/word/2010/wordprocessingCanvas" xmlns:cx="http://schemas.microsoft.com/office/drawing/2014/chartex" xmlns:cx1="http://schemas.microsoft.com/office/drawing/2015/9/8/chartex" xmlns:cx2="http://schemas.microsoft.com/office/drawing/2015/10/21/chartex" xmlns:cx3="http://schemas.microsoft.com/office/drawing/2016/5/9/chartex" xmlns:cx4="http://schemas.microsoft.com/office/drawing/2016/5/10/chartex" xmlns:cx5="http://schemas.microsoft.com/office/drawing/2016/5/11/chartex" xmlns:cx6="http://schemas.microsoft.com/office/drawing/2016/5/12/chartex" xmlns:cx7="http://schemas.microsoft.com/office/drawing/2016/5/13/chartex" xmlns:cx8="http://schemas.microsoft.com/office/drawing/2016/5/14/chartex" xmlns:mc="http://schemas.openxmlformats.org/markup-compatibility/2006" xmlns:aink="http://schemas.microsoft.com/office/drawing/2016/ink" xmlns:am3d="http://schemas.microsoft.com/office/drawing/2017/model3d" xmlns:o="urn:schemas-microsoft-com:office:office" xmlns:r="http://schemas.openxmlformats.org/officeDocument/2006/relationships" xmlns:m="http://schemas.openxmlformats.org/officeDocument/2006/math" xmlns:v="urn:schemas-microsoft-com:vml" xmlns:wp14="http://schemas.microsoft.com/office/word/2010/wordprocessingDrawing" xmlns:wp="http://schemas.openxmlformats.org/drawingml/2006/wordprocessingDrawing" xmlns:w10="urn:schemas-microsoft-com:office:word" xmlns:w="http://schemas.openxmlformats.org/wordprocessingml/2006/main" xmlns:w14="http://schemas.microsoft.com/office/word/2010/wordml" xmlns:w15="http://schemas.microsoft.com/office/word/2012/wordml" xmlns:w16cex="http://schemas.microsoft.com/office/word/2018/wordml/cex" xmlns:w16cid="http://schemas.microsoft.com/office/word/2016/wordml/cid" xmlns:w16="http://schemas.microsoft.com/office/word/2018/wordml" xmlns:w16sdtdh="http://schemas.microsoft.com/office/word/2020/wordml/sdtdatahash" xmlns:w16se="http://schemas.microsoft.com/office/word/2015/wordml/symex" xmlns:wpg="http://schemas.microsoft.com/office/word/2010/wordprocessingGroup" xmlns:wpi="http://schemas.microsoft.com/office/word/2010/wordprocessingInk" xmlns:wne="http://schemas.microsoft.com/office/word/2006/wordml" xmlns:wps="http://schemas.microsoft.com/office/word/2010/wordprocessingShape" mc:Ignorable="w14 w15 w16se w16cid w16 w16cex w16sdtdh wp14">
-  <w:p>
-    <w:pPr>
-      <w:pStyle w:val="a6"/>
-    </w:pPr>
-  </w:p>
-</w:ftr>
-</file>
-
-<file path=word/footer3.xml><?xml version="1.0" encoding="utf-8"?>
-<w:ftr xmlns:wpc="http://schemas.microsoft.com/office/word/2010/wordprocessingCanvas" xmlns:cx="http://schemas.microsoft.com/office/drawing/2014/chartex" xmlns:cx1="http://schemas.microsoft.com/office/drawing/2015/9/8/chartex" xmlns:cx2="http://schemas.microsoft.com/office/drawing/2015/10/21/chartex" xmlns:cx3="http://schemas.microsoft.com/office/drawing/2016/5/9/chartex" xmlns:cx4="http://schemas.microsoft.com/office/drawing/2016/5/10/chartex" xmlns:cx5="http://schemas.microsoft.com/office/drawing/2016/5/11/chartex" xmlns:cx6="http://schemas.microsoft.com/office/drawing/2016/5/12/chartex" xmlns:cx7="http://schemas.microsoft.com/office/drawing/2016/5/13/chartex" xmlns:cx8="http://schemas.microsoft.com/office/drawing/2016/5/14/chartex" xmlns:mc="http://schemas.openxmlformats.org/markup-compatibility/2006" xmlns:aink="http://schemas.microsoft.com/office/drawing/2016/ink" xmlns:am3d="http://schemas.microsoft.com/office/drawing/2017/model3d" xmlns:o="urn:schemas-microsoft-com:office:office" xmlns:r="http://schemas.openxmlformats.org/officeDocument/2006/relationships" xmlns:m="http://schemas.openxmlformats.org/officeDocument/2006/math" xmlns:v="urn:schemas-microsoft-com:vml" xmlns:wp14="http://schemas.microsoft.com/office/word/2010/wordprocessingDrawing" xmlns:wp="http://schemas.openxmlformats.org/drawingml/2006/wordprocessingDrawing" xmlns:w10="urn:schemas-microsoft-com:office:word" xmlns:w="http://schemas.openxmlformats.org/wordprocessingml/2006/main" xmlns:w14="http://schemas.microsoft.com/office/word/2010/wordml" xmlns:w15="http://schemas.microsoft.com/office/word/2012/wordml" xmlns:w16cex="http://schemas.microsoft.com/office/word/2018/wordml/cex" xmlns:w16cid="http://schemas.microsoft.com/office/word/2016/wordml/cid" xmlns:w16="http://schemas.microsoft.com/office/word/2018/wordml" xmlns:w16sdtdh="http://schemas.microsoft.com/office/word/2020/wordml/sdtdatahash" xmlns:w16se="http://schemas.microsoft.com/office/word/2015/wordml/symex" xmlns:wpg="http://schemas.microsoft.com/office/word/2010/wordprocessingGroup" xmlns:wpi="http://schemas.microsoft.com/office/word/2010/wordprocessingInk" xmlns:wne="http://schemas.microsoft.com/office/word/2006/wordml" xmlns:wps="http://schemas.microsoft.com/office/word/2010/wordprocessingShape" mc:Ignorable="w14 w15 w16se w16cid w16 w16cex w16sdtdh wp14">
-  <w:p>
-    <w:pPr>
-      <w:pStyle w:val="a6"/>
-    </w:pPr>
+    <w:r>
+      <w:rPr>
+        <w:noProof/>
+      </w:rPr>
+      <w:drawing>
+        <wp:inline distT="0" distB="0" distL="0" distR="0" wp14:anchorId="568F01F4" wp14:editId="0265DAD6">
+          <wp:extent cx="1951086" cy="432000"/>
+          <wp:effectExtent l="0" t="0" r="5080" b="0"/>
+          <wp:docPr id="5" name="Рисунок 5"/>
+          <wp:cNvGraphicFramePr>
+            <a:graphicFrameLocks xmlns:a="http://schemas.openxmlformats.org/drawingml/2006/main" noChangeAspect="1"/>
+          </wp:cNvGraphicFramePr>
+          <a:graphic xmlns:a="http://schemas.openxmlformats.org/drawingml/2006/main">
+            <a:graphicData uri="http://schemas.openxmlformats.org/drawingml/2006/picture">
+              <pic:pic xmlns:pic="http://schemas.openxmlformats.org/drawingml/2006/picture">
+                <pic:nvPicPr>
+                  <pic:cNvPr id="5" name="Рисунок 5"/>
+                  <pic:cNvPicPr/>
+                </pic:nvPicPr>
+                <pic:blipFill>
+                  <a:blip r:embed="rId1">
+                    <a:extLst>
+                      <a:ext uri="{28A0092B-C50C-407E-A947-70E740481C1C}">
+                        <a14:useLocalDpi xmlns:a14="http://schemas.microsoft.com/office/drawing/2010/main" val="0"/>
+                      </a:ext>
+                    </a:extLst>
+                  </a:blip>
+                  <a:stretch>
+                    <a:fillRect/>
+                  </a:stretch>
+                </pic:blipFill>
+                <pic:spPr>
+                  <a:xfrm>
+                    <a:off x="0" y="0"/>
+                    <a:ext cx="1951086" cy="432000"/>
+                  </a:xfrm>
+                  <a:prstGeom prst="rect">
+                    <a:avLst/>
+                  </a:prstGeom>
+                </pic:spPr>
+              </pic:pic>
+            </a:graphicData>
+          </a:graphic>
+        </wp:inline>
+      </w:drawing>
+    </w:r>
   </w:p>
 </w:ftr>
 </file>
@@ -1156,73 +1191,7 @@
   <w:p>
     <w:pPr>
       <w:pStyle w:val="a4"/>
-    </w:pPr>
-  </w:p>
-</w:hdr>
-</file>
-
-<file path=word/header2.xml><?xml version="1.0" encoding="utf-8"?>
-<w:hdr xmlns:wpc="http://schemas.microsoft.com/office/word/2010/wordprocessingCanvas" xmlns:cx="http://schemas.microsoft.com/office/drawing/2014/chartex" xmlns:cx1="http://schemas.microsoft.com/office/drawing/2015/9/8/chartex" xmlns:cx2="http://schemas.microsoft.com/office/drawing/2015/10/21/chartex" xmlns:cx3="http://schemas.microsoft.com/office/drawing/2016/5/9/chartex" xmlns:cx4="http://schemas.microsoft.com/office/drawing/2016/5/10/chartex" xmlns:cx5="http://schemas.microsoft.com/office/drawing/2016/5/11/chartex" xmlns:cx6="http://schemas.microsoft.com/office/drawing/2016/5/12/chartex" xmlns:cx7="http://schemas.microsoft.com/office/drawing/2016/5/13/chartex" xmlns:cx8="http://schemas.microsoft.com/office/drawing/2016/5/14/chartex" xmlns:mc="http://schemas.openxmlformats.org/markup-compatibility/2006" xmlns:aink="http://schemas.microsoft.com/office/drawing/2016/ink" xmlns:am3d="http://schemas.microsoft.com/office/drawing/2017/model3d" xmlns:o="urn:schemas-microsoft-com:office:office" xmlns:r="http://schemas.openxmlformats.org/officeDocument/2006/relationships" xmlns:m="http://schemas.openxmlformats.org/officeDocument/2006/math" xmlns:v="urn:schemas-microsoft-com:vml" xmlns:wp14="http://schemas.microsoft.com/office/word/2010/wordprocessingDrawing" xmlns:wp="http://schemas.openxmlformats.org/drawingml/2006/wordprocessingDrawing" xmlns:w10="urn:schemas-microsoft-com:office:word" xmlns:w="http://schemas.openxmlformats.org/wordprocessingml/2006/main" xmlns:w14="http://schemas.microsoft.com/office/word/2010/wordml" xmlns:w15="http://schemas.microsoft.com/office/word/2012/wordml" xmlns:w16cex="http://schemas.microsoft.com/office/word/2018/wordml/cex" xmlns:w16cid="http://schemas.microsoft.com/office/word/2016/wordml/cid" xmlns:w16="http://schemas.microsoft.com/office/word/2018/wordml" xmlns:w16sdtdh="http://schemas.microsoft.com/office/word/2020/wordml/sdtdatahash" xmlns:w16se="http://schemas.microsoft.com/office/word/2015/wordml/symex" xmlns:wpg="http://schemas.microsoft.com/office/word/2010/wordprocessingGroup" xmlns:wpi="http://schemas.microsoft.com/office/word/2010/wordprocessingInk" xmlns:wne="http://schemas.microsoft.com/office/word/2006/wordml" xmlns:wps="http://schemas.microsoft.com/office/word/2010/wordprocessingShape" mc:Ignorable="w14 w15 w16se w16cid w16 w16cex w16sdtdh wp14">
-  <w:p>
-    <w:pPr>
-      <w:pStyle w:val="a4"/>
       <w:spacing w:after="240"/>
-    </w:pPr>
-    <w:r>
-      <w:rPr>
-        <w:noProof/>
-      </w:rPr>
-      <w:drawing>
-        <wp:inline distT="0" distB="0" distL="0" distR="0" wp14:anchorId="663D9F7F" wp14:editId="38588200">
-          <wp:extent cx="2129577" cy="504000"/>
-          <wp:effectExtent l="0" t="0" r="4445" b="4445"/>
-          <wp:docPr id="4" name="Рисунок 4"/>
-          <wp:cNvGraphicFramePr>
-            <a:graphicFrameLocks xmlns:a="http://schemas.openxmlformats.org/drawingml/2006/main" noChangeAspect="1"/>
-          </wp:cNvGraphicFramePr>
-          <a:graphic xmlns:a="http://schemas.openxmlformats.org/drawingml/2006/main">
-            <a:graphicData uri="http://schemas.openxmlformats.org/drawingml/2006/picture">
-              <pic:pic xmlns:pic="http://schemas.openxmlformats.org/drawingml/2006/picture">
-                <pic:nvPicPr>
-                  <pic:cNvPr id="4" name="Рисунок 4"/>
-                  <pic:cNvPicPr/>
-                </pic:nvPicPr>
-                <pic:blipFill>
-                  <a:blip r:embed="rId1">
-                    <a:extLst>
-                      <a:ext uri="{28A0092B-C50C-407E-A947-70E740481C1C}">
-                        <a14:useLocalDpi xmlns:a14="http://schemas.microsoft.com/office/drawing/2010/main" val="0"/>
-                      </a:ext>
-                    </a:extLst>
-                  </a:blip>
-                  <a:stretch>
-                    <a:fillRect/>
-                  </a:stretch>
-                </pic:blipFill>
-                <pic:spPr>
-                  <a:xfrm>
-                    <a:off x="0" y="0"/>
-                    <a:ext cx="2129577" cy="504000"/>
-                  </a:xfrm>
-                  <a:prstGeom prst="rect">
-                    <a:avLst/>
-                  </a:prstGeom>
-                </pic:spPr>
-              </pic:pic>
-            </a:graphicData>
-          </a:graphic>
-        </wp:inline>
-      </w:drawing>
-    </w:r>
-  </w:p>
-</w:hdr>
-</file>
-
-<file path=word/header3.xml><?xml version="1.0" encoding="utf-8"?>
-<w:hdr xmlns:wpc="http://schemas.microsoft.com/office/word/2010/wordprocessingCanvas" xmlns:cx="http://schemas.microsoft.com/office/drawing/2014/chartex" xmlns:cx1="http://schemas.microsoft.com/office/drawing/2015/9/8/chartex" xmlns:cx2="http://schemas.microsoft.com/office/drawing/2015/10/21/chartex" xmlns:cx3="http://schemas.microsoft.com/office/drawing/2016/5/9/chartex" xmlns:cx4="http://schemas.microsoft.com/office/drawing/2016/5/10/chartex" xmlns:cx5="http://schemas.microsoft.com/office/drawing/2016/5/11/chartex" xmlns:cx6="http://schemas.microsoft.com/office/drawing/2016/5/12/chartex" xmlns:cx7="http://schemas.microsoft.com/office/drawing/2016/5/13/chartex" xmlns:cx8="http://schemas.microsoft.com/office/drawing/2016/5/14/chartex" xmlns:mc="http://schemas.openxmlformats.org/markup-compatibility/2006" xmlns:aink="http://schemas.microsoft.com/office/drawing/2016/ink" xmlns:am3d="http://schemas.microsoft.com/office/drawing/2017/model3d" xmlns:o="urn:schemas-microsoft-com:office:office" xmlns:r="http://schemas.openxmlformats.org/officeDocument/2006/relationships" xmlns:m="http://schemas.openxmlformats.org/officeDocument/2006/math" xmlns:v="urn:schemas-microsoft-com:vml" xmlns:wp14="http://schemas.microsoft.com/office/word/2010/wordprocessingDrawing" xmlns:wp="http://schemas.openxmlformats.org/drawingml/2006/wordprocessingDrawing" xmlns:w10="urn:schemas-microsoft-com:office:word" xmlns:w="http://schemas.openxmlformats.org/wordprocessingml/2006/main" xmlns:w14="http://schemas.microsoft.com/office/word/2010/wordml" xmlns:w15="http://schemas.microsoft.com/office/word/2012/wordml" xmlns:w16cex="http://schemas.microsoft.com/office/word/2018/wordml/cex" xmlns:w16cid="http://schemas.microsoft.com/office/word/2016/wordml/cid" xmlns:w16="http://schemas.microsoft.com/office/word/2018/wordml" xmlns:w16sdtdh="http://schemas.microsoft.com/office/word/2020/wordml/sdtdatahash" xmlns:w16se="http://schemas.microsoft.com/office/word/2015/wordml/symex" xmlns:wpg="http://schemas.microsoft.com/office/word/2010/wordprocessingGroup" xmlns:wpi="http://schemas.microsoft.com/office/word/2010/wordprocessingInk" xmlns:wne="http://schemas.microsoft.com/office/word/2006/wordml" xmlns:wps="http://schemas.microsoft.com/office/word/2010/wordprocessingShape" mc:Ignorable="w14 w15 w16se w16cid w16 w16cex w16sdtdh wp14">
-  <w:p>
-    <w:pPr>
-      <w:pStyle w:val="a4"/>
     </w:pPr>
   </w:p>
 </w:hdr>

</xml_diff>